<commit_message>
Cambios durante el curso
</commit_message>
<xml_diff>
--- a/Curso/02_Modulo 1_Introduccion.docx
+++ b/Curso/02_Modulo 1_Introduccion.docx
@@ -47,21 +47,7 @@
         <w:rPr>
           <w:rStyle w:val="nfasisintenso"/>
         </w:rPr>
-        <w:t>¡</w:t>
-      </w:r>
-      <w:proofErr w:type="spellStart"/>
-      <w:r>
-        <w:rPr>
-          <w:rStyle w:val="nfasisintenso"/>
-        </w:rPr>
-        <w:t>Cuidado</w:t>
-      </w:r>
-      <w:proofErr w:type="spellEnd"/>
-      <w:r>
-        <w:rPr>
-          <w:rStyle w:val="nfasisintenso"/>
-        </w:rPr>
-        <w:t xml:space="preserve">! </w:t>
+        <w:t xml:space="preserve">¡Cuidado! </w:t>
       </w:r>
     </w:p>
     <w:p>
@@ -218,16 +204,8 @@
         <w:rPr>
           <w:lang w:val="es-MX"/>
         </w:rPr>
-        <w:t xml:space="preserve">Descargar de </w:t>
-      </w:r>
-      <w:proofErr w:type="spellStart"/>
-      <w:r>
-        <w:rPr>
-          <w:lang w:val="es-MX"/>
-        </w:rPr>
-        <w:t>gitbub</w:t>
-      </w:r>
-      <w:proofErr w:type="spellEnd"/>
+        <w:t>Descargar de gitbub</w:t>
+      </w:r>
       <w:r>
         <w:rPr>
           <w:lang w:val="es-MX"/>
@@ -262,21 +240,7 @@
         <w:rPr>
           <w:lang w:val="es-MX"/>
         </w:rPr>
-        <w:t xml:space="preserve">Videos de </w:t>
-      </w:r>
-      <w:proofErr w:type="spellStart"/>
-      <w:r>
-        <w:rPr>
-          <w:lang w:val="es-MX"/>
-        </w:rPr>
-        <w:t>youtube</w:t>
-      </w:r>
-      <w:proofErr w:type="spellEnd"/>
-      <w:r>
-        <w:rPr>
-          <w:lang w:val="es-MX"/>
-        </w:rPr>
-        <w:t>:</w:t>
+        <w:t>Videos de youtube:</w:t>
       </w:r>
       <w:r>
         <w:rPr>
@@ -430,7 +394,15 @@
           <w:szCs w:val="32"/>
           <w:lang w:val="es-MX"/>
         </w:rPr>
-        <w:t>Revisar que cual es mi área del SIN</w:t>
+        <w:t xml:space="preserve">Revisar que cual es mi área del </w:t>
+      </w:r>
+      <w:r>
+        <w:rPr>
+          <w:sz w:val="32"/>
+          <w:szCs w:val="32"/>
+          <w:lang w:val="es-MX"/>
+        </w:rPr>
+        <w:t>SNI</w:t>
       </w:r>
     </w:p>
     <w:p>
@@ -452,25 +424,7 @@
           <w:szCs w:val="32"/>
           <w:lang w:val="es-MX"/>
         </w:rPr>
-        <w:t xml:space="preserve">Área I: </w:t>
-      </w:r>
-      <w:proofErr w:type="gramStart"/>
-      <w:r>
-        <w:rPr>
-          <w:sz w:val="32"/>
-          <w:szCs w:val="32"/>
-          <w:lang w:val="es-MX"/>
-        </w:rPr>
-        <w:t>Físico-Matemáticas</w:t>
-      </w:r>
-      <w:proofErr w:type="gramEnd"/>
-      <w:r>
-        <w:rPr>
-          <w:sz w:val="32"/>
-          <w:szCs w:val="32"/>
-          <w:lang w:val="es-MX"/>
-        </w:rPr>
-        <w:t xml:space="preserve"> y ciencias de la tierra</w:t>
+        <w:t>Área I: Físico-Matemáticas y ciencias de la tierra</w:t>
       </w:r>
     </w:p>
     <w:p>
@@ -928,7 +882,6 @@
           <w:lang w:val="es-MX"/>
         </w:rPr>
       </w:pPr>
-      <w:proofErr w:type="spellStart"/>
       <w:r>
         <w:rPr>
           <w:b/>
@@ -939,43 +892,7 @@
           <w:lang w:val="es-MX"/>
         </w:rPr>
         <w:lastRenderedPageBreak/>
-        <w:t>Atomic</w:t>
-      </w:r>
-      <w:proofErr w:type="spellEnd"/>
-      <w:r>
-        <w:rPr>
-          <w:b/>
-          <w:bCs/>
-          <w:sz w:val="28"/>
-          <w:szCs w:val="28"/>
-          <w:u w:val="single"/>
-          <w:lang w:val="es-MX"/>
-        </w:rPr>
-        <w:t xml:space="preserve"> </w:t>
-      </w:r>
-      <w:proofErr w:type="spellStart"/>
-      <w:r>
-        <w:rPr>
-          <w:b/>
-          <w:bCs/>
-          <w:sz w:val="28"/>
-          <w:szCs w:val="28"/>
-          <w:u w:val="single"/>
-          <w:lang w:val="es-MX"/>
-        </w:rPr>
-        <w:t>Habits</w:t>
-      </w:r>
-      <w:proofErr w:type="spellEnd"/>
-      <w:r>
-        <w:rPr>
-          <w:b/>
-          <w:bCs/>
-          <w:sz w:val="28"/>
-          <w:szCs w:val="28"/>
-          <w:u w:val="single"/>
-          <w:lang w:val="es-MX"/>
-        </w:rPr>
-        <w:t xml:space="preserve"> - James Clear</w:t>
+        <w:t>Atomic Habits - James Clear</w:t>
       </w:r>
     </w:p>
     <w:p>
@@ -1532,6 +1449,15 @@
     <w:p>
       <w:pPr>
         <w:rPr>
+          <w:sz w:val="36"/>
+          <w:szCs w:val="36"/>
+          <w:lang w:val="es-MX"/>
+        </w:rPr>
+      </w:pPr>
+    </w:p>
+    <w:p>
+      <w:pPr>
+        <w:rPr>
           <w:rStyle w:val="nfasisintenso"/>
           <w:sz w:val="36"/>
           <w:szCs w:val="36"/>
@@ -1593,7 +1519,16 @@
           <w:szCs w:val="36"/>
           <w:lang w:val="es-MX"/>
         </w:rPr>
-        <w:t xml:space="preserve">El tema el paper está mal </w:t>
+        <w:t>E</w:t>
+      </w:r>
+      <w:r>
+        <w:rPr>
+          <w:rStyle w:val="nfasisintenso"/>
+          <w:sz w:val="36"/>
+          <w:szCs w:val="36"/>
+          <w:lang w:val="es-MX"/>
+        </w:rPr>
+        <w:t xml:space="preserve">l paper está mal </w:t>
       </w:r>
       <w:r>
         <w:rPr>

</xml_diff>

<commit_message>
Incluye la ligas para los videso de youtube
</commit_message>
<xml_diff>
--- a/Curso/02_Modulo 1_Introduccion.docx
+++ b/Curso/02_Modulo 1_Introduccion.docx
@@ -47,7 +47,21 @@
         <w:rPr>
           <w:rStyle w:val="nfasisintenso"/>
         </w:rPr>
-        <w:t xml:space="preserve">¡Cuidado! </w:t>
+        <w:t>¡</w:t>
+      </w:r>
+      <w:proofErr w:type="spellStart"/>
+      <w:r>
+        <w:rPr>
+          <w:rStyle w:val="nfasisintenso"/>
+        </w:rPr>
+        <w:t>Cuidado</w:t>
+      </w:r>
+      <w:proofErr w:type="spellEnd"/>
+      <w:r>
+        <w:rPr>
+          <w:rStyle w:val="nfasisintenso"/>
+        </w:rPr>
+        <w:t xml:space="preserve">! </w:t>
       </w:r>
     </w:p>
     <w:p>
@@ -204,8 +218,16 @@
         <w:rPr>
           <w:lang w:val="es-MX"/>
         </w:rPr>
-        <w:t>Descargar de gitbub</w:t>
-      </w:r>
+        <w:t xml:space="preserve">Descargar de </w:t>
+      </w:r>
+      <w:proofErr w:type="spellStart"/>
+      <w:r>
+        <w:rPr>
+          <w:lang w:val="es-MX"/>
+        </w:rPr>
+        <w:t>gitbub</w:t>
+      </w:r>
+      <w:proofErr w:type="spellEnd"/>
       <w:r>
         <w:rPr>
           <w:lang w:val="es-MX"/>
@@ -242,18 +264,27 @@
         </w:rPr>
         <w:t>Videos de youtube:</w:t>
       </w:r>
-      <w:r>
-        <w:rPr>
-          <w:lang w:val="es-MX"/>
-        </w:rPr>
-        <w:t xml:space="preserve"> </w:t>
-      </w:r>
-      <w:r>
-        <w:rPr>
-          <w:lang w:val="es-MX"/>
-        </w:rPr>
-        <w:t>https://www.youtube.com/@laboratoriodemodeladoecolo227/videos</w:t>
-      </w:r>
+    </w:p>
+    <w:p>
+      <w:pPr>
+        <w:pStyle w:val="Prrafodelista"/>
+        <w:numPr>
+          <w:ilvl w:val="1"/>
+          <w:numId w:val="3"/>
+        </w:numPr>
+        <w:rPr>
+          <w:lang w:val="es-MX"/>
+        </w:rPr>
+      </w:pPr>
+      <w:hyperlink r:id="rId6" w:history="1">
+        <w:r>
+          <w:rPr>
+            <w:rStyle w:val="Hipervnculo"/>
+            <w:lang w:val="es-MX"/>
+          </w:rPr>
+          <w:t>https://youtube.com/playlist?list=PLXH__GwZBiwVZhJ7oWaFnKFNEzIq5M0u_&amp;si=On0AXyKi-xu3ZZVo</w:t>
+        </w:r>
+      </w:hyperlink>
     </w:p>
     <w:p>
       <w:pPr>
@@ -424,7 +455,25 @@
           <w:szCs w:val="32"/>
           <w:lang w:val="es-MX"/>
         </w:rPr>
-        <w:t>Área I: Físico-Matemáticas y ciencias de la tierra</w:t>
+        <w:t xml:space="preserve">Área I: </w:t>
+      </w:r>
+      <w:proofErr w:type="gramStart"/>
+      <w:r>
+        <w:rPr>
+          <w:sz w:val="32"/>
+          <w:szCs w:val="32"/>
+          <w:lang w:val="es-MX"/>
+        </w:rPr>
+        <w:t>Físico-Matemáticas</w:t>
+      </w:r>
+      <w:proofErr w:type="gramEnd"/>
+      <w:r>
+        <w:rPr>
+          <w:sz w:val="32"/>
+          <w:szCs w:val="32"/>
+          <w:lang w:val="es-MX"/>
+        </w:rPr>
+        <w:t xml:space="preserve"> y ciencias de la tierra</w:t>
       </w:r>
     </w:p>
     <w:p>
@@ -524,7 +573,7 @@
         </w:rPr>
         <w:t xml:space="preserve">- Cuartiles Q1 y Q2 de (SCIMAGO). </w:t>
       </w:r>
-      <w:hyperlink r:id="rId6" w:history="1">
+      <w:hyperlink r:id="rId7" w:history="1">
         <w:r>
           <w:rPr>
             <w:rStyle w:val="Hipervnculo"/>
@@ -758,7 +807,7 @@
                     </pic:cNvPicPr>
                   </pic:nvPicPr>
                   <pic:blipFill>
-                    <a:blip r:embed="rId7">
+                    <a:blip r:embed="rId8">
                       <a:extLst>
                         <a:ext uri="{28A0092B-C50C-407E-A947-70E740481C1C}">
                           <a14:useLocalDpi xmlns:a14="http://schemas.microsoft.com/office/drawing/2010/main" val="0"/>
@@ -882,6 +931,7 @@
           <w:lang w:val="es-MX"/>
         </w:rPr>
       </w:pPr>
+      <w:proofErr w:type="spellStart"/>
       <w:r>
         <w:rPr>
           <w:b/>
@@ -892,7 +942,43 @@
           <w:lang w:val="es-MX"/>
         </w:rPr>
         <w:lastRenderedPageBreak/>
-        <w:t>Atomic Habits - James Clear</w:t>
+        <w:t>Atomic</w:t>
+      </w:r>
+      <w:proofErr w:type="spellEnd"/>
+      <w:r>
+        <w:rPr>
+          <w:b/>
+          <w:bCs/>
+          <w:sz w:val="28"/>
+          <w:szCs w:val="28"/>
+          <w:u w:val="single"/>
+          <w:lang w:val="es-MX"/>
+        </w:rPr>
+        <w:t xml:space="preserve"> </w:t>
+      </w:r>
+      <w:proofErr w:type="spellStart"/>
+      <w:r>
+        <w:rPr>
+          <w:b/>
+          <w:bCs/>
+          <w:sz w:val="28"/>
+          <w:szCs w:val="28"/>
+          <w:u w:val="single"/>
+          <w:lang w:val="es-MX"/>
+        </w:rPr>
+        <w:t>Habits</w:t>
+      </w:r>
+      <w:proofErr w:type="spellEnd"/>
+      <w:r>
+        <w:rPr>
+          <w:b/>
+          <w:bCs/>
+          <w:sz w:val="28"/>
+          <w:szCs w:val="28"/>
+          <w:u w:val="single"/>
+          <w:lang w:val="es-MX"/>
+        </w:rPr>
+        <w:t xml:space="preserve"> - James Clear</w:t>
       </w:r>
     </w:p>
     <w:p>
@@ -925,7 +1011,7 @@
                     </pic:cNvPicPr>
                   </pic:nvPicPr>
                   <pic:blipFill>
-                    <a:blip r:embed="rId8">
+                    <a:blip r:embed="rId9">
                       <a:extLst>
                         <a:ext uri="{28A0092B-C50C-407E-A947-70E740481C1C}">
                           <a14:useLocalDpi xmlns:a14="http://schemas.microsoft.com/office/drawing/2010/main" val="0"/>
@@ -2230,7 +2316,7 @@
         <w:rFonts w:ascii="Symbol" w:hAnsi="Symbol" w:hint="default"/>
       </w:rPr>
     </w:lvl>
-    <w:lvl w:ilvl="1" w:tplc="04090003" w:tentative="1">
+    <w:lvl w:ilvl="1" w:tplc="04090003">
       <w:start w:val="1"/>
       <w:numFmt w:val="bullet"/>
       <w:lvlText w:val="o"/>

</xml_diff>